<commit_message>
Updated Diagram of iterations and UserStoryList
</commit_message>
<xml_diff>
--- a/FVisual_Documentation/Diagram of iterations.docx
+++ b/FVisual_Documentation/Diagram of iterations.docx
@@ -544,16 +544,16 @@
         <mc:AlternateContent>
           <mc:Choice Requires="wps">
             <w:drawing>
-              <wp:anchor distT="45720" distB="45720" distL="114300" distR="114300" simplePos="0" relativeHeight="251668480" behindDoc="0" locked="0" layoutInCell="1" allowOverlap="1" wp14:anchorId="30149320" wp14:editId="205CFE9B">
+              <wp:anchor distT="45720" distB="45720" distL="114300" distR="114300" simplePos="0" relativeHeight="251668480" behindDoc="0" locked="0" layoutInCell="1" allowOverlap="1" wp14:anchorId="30149320" wp14:editId="71932998">
                 <wp:simplePos x="0" y="0"/>
                 <wp:positionH relativeFrom="page">
-                  <wp:posOffset>6366823</wp:posOffset>
+                  <wp:posOffset>6366294</wp:posOffset>
                 </wp:positionH>
                 <wp:positionV relativeFrom="paragraph">
-                  <wp:posOffset>65603</wp:posOffset>
+                  <wp:posOffset>64303</wp:posOffset>
                 </wp:positionV>
-                <wp:extent cx="2559050" cy="854710"/>
-                <wp:effectExtent l="0" t="0" r="0" b="2540"/>
+                <wp:extent cx="2559050" cy="1285336"/>
+                <wp:effectExtent l="0" t="0" r="0" b="0"/>
                 <wp:wrapNone/>
                 <wp:docPr id="14" name="Textfeld 2"/>
                 <wp:cNvGraphicFramePr>
@@ -568,7 +568,7 @@
                       <wps:spPr bwMode="auto">
                         <a:xfrm>
                           <a:off x="0" y="0"/>
-                          <a:ext cx="2559050" cy="854710"/>
+                          <a:ext cx="2559050" cy="1285336"/>
                         </a:xfrm>
                         <a:prstGeom prst="rect">
                           <a:avLst/>
@@ -613,26 +613,72 @@
                                 <w:sz w:val="24"/>
                                 <w:szCs w:val="24"/>
                               </w:rPr>
-                              <w:t>CRUD Stützpunkte</w:t>
+                              <w:t xml:space="preserve">CRUD </w:t>
                             </w:r>
-                          </w:p>
-                          <w:p>
-                            <w:pPr>
-                              <w:spacing w:before="160" w:line="360" w:lineRule="auto"/>
+                            <w:r>
                               <w:rPr>
                                 <w:rFonts w:ascii="Arial" w:hAnsi="Arial" w:cs="Arial"/>
                                 <w:sz w:val="24"/>
                                 <w:szCs w:val="24"/>
                               </w:rPr>
-                            </w:pPr>
-                            <w:r>
+                              <w:t>Mitglieder</w:t>
+                            </w:r>
+                          </w:p>
+                          <w:p>
+                            <w:pPr>
+                              <w:spacing w:before="160" w:line="360" w:lineRule="auto"/>
                               <w:rPr>
                                 <w:rFonts w:ascii="Arial" w:hAnsi="Arial" w:cs="Arial"/>
                                 <w:sz w:val="24"/>
                                 <w:szCs w:val="24"/>
                               </w:rPr>
+                            </w:pPr>
+                            <w:r>
+                              <w:rPr>
+                                <w:rFonts w:ascii="Arial" w:hAnsi="Arial" w:cs="Arial"/>
+                                <w:sz w:val="24"/>
+                                <w:szCs w:val="24"/>
+                              </w:rPr>
                               <w:t>CRUD Einsätze</w:t>
                             </w:r>
+                          </w:p>
+                          <w:p>
+                            <w:pPr>
+                              <w:spacing w:before="160" w:line="360" w:lineRule="auto"/>
+                              <w:rPr>
+                                <w:rFonts w:ascii="Arial" w:hAnsi="Arial" w:cs="Arial"/>
+                                <w:sz w:val="24"/>
+                                <w:szCs w:val="24"/>
+                              </w:rPr>
+                            </w:pPr>
+                            <w:r>
+                              <w:rPr>
+                                <w:rFonts w:ascii="Arial" w:hAnsi="Arial" w:cs="Arial"/>
+                                <w:sz w:val="24"/>
+                                <w:szCs w:val="24"/>
+                              </w:rPr>
+                              <w:t>Register/Login</w:t>
+                            </w:r>
+                          </w:p>
+                          <w:p>
+                            <w:pPr>
+                              <w:spacing w:before="160" w:line="360" w:lineRule="auto"/>
+                              <w:rPr>
+                                <w:rFonts w:ascii="Arial" w:hAnsi="Arial" w:cs="Arial"/>
+                                <w:sz w:val="24"/>
+                                <w:szCs w:val="24"/>
+                              </w:rPr>
+                            </w:pPr>
+                          </w:p>
+                          <w:p>
+                            <w:pPr>
+                              <w:spacing w:before="160" w:line="360" w:lineRule="auto"/>
+                              <w:rPr>
+                                <w:rFonts w:ascii="Arial" w:hAnsi="Arial" w:cs="Arial"/>
+                                <w:sz w:val="24"/>
+                                <w:szCs w:val="24"/>
+                              </w:rPr>
+                            </w:pPr>
                           </w:p>
                         </w:txbxContent>
                       </wps:txbx>
@@ -657,7 +703,7 @@
                 <v:stroke joinstyle="miter"/>
                 <v:path gradientshapeok="t" o:connecttype="rect"/>
               </v:shapetype>
-              <v:shape id="Textfeld 2" o:spid="_x0000_s1028" type="#_x0000_t202" style="position:absolute;margin-left:501.3pt;margin-top:5.15pt;width:201.5pt;height:67.3pt;z-index:251668480;visibility:visible;mso-wrap-style:square;mso-width-percent:0;mso-height-percent:0;mso-wrap-distance-left:9pt;mso-wrap-distance-top:3.6pt;mso-wrap-distance-right:9pt;mso-wrap-distance-bottom:3.6pt;mso-position-horizontal:absolute;mso-position-horizontal-relative:page;mso-position-vertical:absolute;mso-position-vertical-relative:text;mso-width-percent:0;mso-height-percent:0;mso-width-relative:margin;mso-height-relative:margin;v-text-anchor:top" o:gfxdata="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" fillcolor="#70ad47 [3209]" stroked="f">
+              <v:shape id="Textfeld 2" o:spid="_x0000_s1028" type="#_x0000_t202" style="position:absolute;margin-left:501.3pt;margin-top:5.05pt;width:201.5pt;height:101.2pt;z-index:251668480;visibility:visible;mso-wrap-style:square;mso-width-percent:0;mso-height-percent:0;mso-wrap-distance-left:9pt;mso-wrap-distance-top:3.6pt;mso-wrap-distance-right:9pt;mso-wrap-distance-bottom:3.6pt;mso-position-horizontal:absolute;mso-position-horizontal-relative:page;mso-position-vertical:absolute;mso-position-vertical-relative:text;mso-width-percent:0;mso-height-percent:0;mso-width-relative:margin;mso-height-relative:margin;v-text-anchor:top" o:gfxdata="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" fillcolor="#70ad47 [3209]" stroked="f">
                 <v:fill opacity="32896f"/>
                 <v:textbox>
                   <w:txbxContent>
@@ -676,26 +722,72 @@
                           <w:sz w:val="24"/>
                           <w:szCs w:val="24"/>
                         </w:rPr>
-                        <w:t>CRUD Stützpunkte</w:t>
+                        <w:t xml:space="preserve">CRUD </w:t>
                       </w:r>
-                    </w:p>
-                    <w:p>
-                      <w:pPr>
-                        <w:spacing w:before="160" w:line="360" w:lineRule="auto"/>
+                      <w:r>
                         <w:rPr>
                           <w:rFonts w:ascii="Arial" w:hAnsi="Arial" w:cs="Arial"/>
                           <w:sz w:val="24"/>
                           <w:szCs w:val="24"/>
                         </w:rPr>
-                      </w:pPr>
-                      <w:r>
+                        <w:t>Mitglieder</w:t>
+                      </w:r>
+                    </w:p>
+                    <w:p>
+                      <w:pPr>
+                        <w:spacing w:before="160" w:line="360" w:lineRule="auto"/>
                         <w:rPr>
                           <w:rFonts w:ascii="Arial" w:hAnsi="Arial" w:cs="Arial"/>
                           <w:sz w:val="24"/>
                           <w:szCs w:val="24"/>
                         </w:rPr>
+                      </w:pPr>
+                      <w:r>
+                        <w:rPr>
+                          <w:rFonts w:ascii="Arial" w:hAnsi="Arial" w:cs="Arial"/>
+                          <w:sz w:val="24"/>
+                          <w:szCs w:val="24"/>
+                        </w:rPr>
                         <w:t>CRUD Einsätze</w:t>
                       </w:r>
+                    </w:p>
+                    <w:p>
+                      <w:pPr>
+                        <w:spacing w:before="160" w:line="360" w:lineRule="auto"/>
+                        <w:rPr>
+                          <w:rFonts w:ascii="Arial" w:hAnsi="Arial" w:cs="Arial"/>
+                          <w:sz w:val="24"/>
+                          <w:szCs w:val="24"/>
+                        </w:rPr>
+                      </w:pPr>
+                      <w:r>
+                        <w:rPr>
+                          <w:rFonts w:ascii="Arial" w:hAnsi="Arial" w:cs="Arial"/>
+                          <w:sz w:val="24"/>
+                          <w:szCs w:val="24"/>
+                        </w:rPr>
+                        <w:t>Register/Login</w:t>
+                      </w:r>
+                    </w:p>
+                    <w:p>
+                      <w:pPr>
+                        <w:spacing w:before="160" w:line="360" w:lineRule="auto"/>
+                        <w:rPr>
+                          <w:rFonts w:ascii="Arial" w:hAnsi="Arial" w:cs="Arial"/>
+                          <w:sz w:val="24"/>
+                          <w:szCs w:val="24"/>
+                        </w:rPr>
+                      </w:pPr>
+                    </w:p>
+                    <w:p>
+                      <w:pPr>
+                        <w:spacing w:before="160" w:line="360" w:lineRule="auto"/>
+                        <w:rPr>
+                          <w:rFonts w:ascii="Arial" w:hAnsi="Arial" w:cs="Arial"/>
+                          <w:sz w:val="24"/>
+                          <w:szCs w:val="24"/>
+                        </w:rPr>
+                      </w:pPr>
                     </w:p>
                   </w:txbxContent>
                 </v:textbox>
@@ -928,7 +1020,10 @@
     <w:p/>
     <w:p/>
     <w:p/>
-    <w:p/>
+    <w:p>
+      <w:bookmarkStart w:id="0" w:name="_GoBack"/>
+      <w:bookmarkEnd w:id="0"/>
+    </w:p>
     <w:p>
       <w:r>
         <w:rPr>
@@ -1113,22 +1208,8 @@
                                 <w:sz w:val="38"/>
                                 <w:szCs w:val="38"/>
                               </w:rPr>
-                              <w:t xml:space="preserve">UI Computer – </w:t>
+                              <w:t>UI Computer – JavaFx</w:t>
                             </w:r>
-                            <w:proofErr w:type="spellStart"/>
-                            <w:r>
-                              <w:rPr>
-                                <w:rFonts w:ascii="Arial" w:hAnsi="Arial" w:cs="Arial"/>
-                                <w:b/>
-                                <w:bCs/>
-                                <w:i/>
-                                <w:iCs/>
-                                <w:sz w:val="38"/>
-                                <w:szCs w:val="38"/>
-                              </w:rPr>
-                              <w:t>JavaFx</w:t>
-                            </w:r>
-                            <w:proofErr w:type="spellEnd"/>
                           </w:p>
                           <w:p>
                             <w:pPr>
@@ -1236,22 +1317,8 @@
                           <w:sz w:val="38"/>
                           <w:szCs w:val="38"/>
                         </w:rPr>
-                        <w:t xml:space="preserve">UI Computer – </w:t>
+                        <w:t>UI Computer – JavaFx</w:t>
                       </w:r>
-                      <w:proofErr w:type="spellStart"/>
-                      <w:r>
-                        <w:rPr>
-                          <w:rFonts w:ascii="Arial" w:hAnsi="Arial" w:cs="Arial"/>
-                          <w:b/>
-                          <w:bCs/>
-                          <w:i/>
-                          <w:iCs/>
-                          <w:sz w:val="38"/>
-                          <w:szCs w:val="38"/>
-                        </w:rPr>
-                        <w:t>JavaFx</w:t>
-                      </w:r>
-                      <w:proofErr w:type="spellEnd"/>
                     </w:p>
                     <w:p>
                       <w:pPr>
@@ -1980,41 +2047,49 @@
                               </w:rPr>
                               <w:t>GUI Konzept</w:t>
                             </w:r>
-                          </w:p>
-                          <w:p>
-                            <w:pPr>
-                              <w:spacing w:before="160" w:line="360" w:lineRule="auto"/>
+                            <w:r>
                               <w:rPr>
                                 <w:rFonts w:ascii="Arial" w:hAnsi="Arial" w:cs="Arial"/>
                                 <w:sz w:val="24"/>
                                 <w:szCs w:val="24"/>
                               </w:rPr>
-                            </w:pPr>
-                            <w:r>
+                              <w:t xml:space="preserve"> Stützpunkt</w:t>
+                            </w:r>
+                          </w:p>
+                          <w:p>
+                            <w:pPr>
+                              <w:spacing w:before="160" w:line="360" w:lineRule="auto"/>
                               <w:rPr>
                                 <w:rFonts w:ascii="Arial" w:hAnsi="Arial" w:cs="Arial"/>
                                 <w:sz w:val="24"/>
                                 <w:szCs w:val="24"/>
                               </w:rPr>
-                              <w:t>GUIs für CRUD Einsätze</w:t>
-                            </w:r>
-                          </w:p>
-                          <w:p>
-                            <w:pPr>
-                              <w:spacing w:before="160" w:line="360" w:lineRule="auto"/>
+                            </w:pPr>
+                            <w:r>
                               <w:rPr>
                                 <w:rFonts w:ascii="Arial" w:hAnsi="Arial" w:cs="Arial"/>
                                 <w:sz w:val="24"/>
                                 <w:szCs w:val="24"/>
                               </w:rPr>
-                            </w:pPr>
-                            <w:r>
+                              <w:t>GUIs für CRUD Stützpunkte</w:t>
+                            </w:r>
+                          </w:p>
+                          <w:p>
+                            <w:pPr>
+                              <w:spacing w:before="160" w:line="360" w:lineRule="auto"/>
                               <w:rPr>
                                 <w:rFonts w:ascii="Arial" w:hAnsi="Arial" w:cs="Arial"/>
                                 <w:sz w:val="24"/>
                                 <w:szCs w:val="24"/>
                               </w:rPr>
-                              <w:t>GUIs für CRUD Stützpunkte</w:t>
+                            </w:pPr>
+                            <w:r>
+                              <w:rPr>
+                                <w:rFonts w:ascii="Arial" w:hAnsi="Arial" w:cs="Arial"/>
+                                <w:sz w:val="24"/>
+                                <w:szCs w:val="24"/>
+                              </w:rPr>
+                              <w:t>GUIs für Profilverwaltung</w:t>
                             </w:r>
                           </w:p>
                         </w:txbxContent>
@@ -2057,41 +2132,49 @@
                         </w:rPr>
                         <w:t>GUI Konzept</w:t>
                       </w:r>
-                    </w:p>
-                    <w:p>
-                      <w:pPr>
-                        <w:spacing w:before="160" w:line="360" w:lineRule="auto"/>
+                      <w:r>
                         <w:rPr>
                           <w:rFonts w:ascii="Arial" w:hAnsi="Arial" w:cs="Arial"/>
                           <w:sz w:val="24"/>
                           <w:szCs w:val="24"/>
                         </w:rPr>
-                      </w:pPr>
-                      <w:r>
+                        <w:t xml:space="preserve"> Stützpunkt</w:t>
+                      </w:r>
+                    </w:p>
+                    <w:p>
+                      <w:pPr>
+                        <w:spacing w:before="160" w:line="360" w:lineRule="auto"/>
                         <w:rPr>
                           <w:rFonts w:ascii="Arial" w:hAnsi="Arial" w:cs="Arial"/>
                           <w:sz w:val="24"/>
                           <w:szCs w:val="24"/>
                         </w:rPr>
-                        <w:t>GUIs für CRUD Einsätze</w:t>
-                      </w:r>
-                    </w:p>
-                    <w:p>
-                      <w:pPr>
-                        <w:spacing w:before="160" w:line="360" w:lineRule="auto"/>
+                      </w:pPr>
+                      <w:r>
                         <w:rPr>
                           <w:rFonts w:ascii="Arial" w:hAnsi="Arial" w:cs="Arial"/>
                           <w:sz w:val="24"/>
                           <w:szCs w:val="24"/>
                         </w:rPr>
-                      </w:pPr>
-                      <w:r>
+                        <w:t>GUIs für CRUD Stützpunkte</w:t>
+                      </w:r>
+                    </w:p>
+                    <w:p>
+                      <w:pPr>
+                        <w:spacing w:before="160" w:line="360" w:lineRule="auto"/>
                         <w:rPr>
                           <w:rFonts w:ascii="Arial" w:hAnsi="Arial" w:cs="Arial"/>
                           <w:sz w:val="24"/>
                           <w:szCs w:val="24"/>
                         </w:rPr>
-                        <w:t>GUIs für CRUD Stützpunkte</w:t>
+                      </w:pPr>
+                      <w:r>
+                        <w:rPr>
+                          <w:rFonts w:ascii="Arial" w:hAnsi="Arial" w:cs="Arial"/>
+                          <w:sz w:val="24"/>
+                          <w:szCs w:val="24"/>
+                        </w:rPr>
+                        <w:t>GUIs für Profilverwaltung</w:t>
                       </w:r>
                     </w:p>
                   </w:txbxContent>
@@ -2410,8 +2493,6 @@
         </w:rPr>
         <w:t>??????????</w:t>
       </w:r>
-      <w:bookmarkStart w:id="0" w:name="_GoBack"/>
-      <w:bookmarkEnd w:id="0"/>
       <w:r>
         <w:rPr>
           <w:rFonts w:ascii="Times New Roman" w:hAnsi="Times New Roman" w:cs="Times New Roman"/>
@@ -3137,22 +3218,8 @@
                                 <w:sz w:val="38"/>
                                 <w:szCs w:val="38"/>
                               </w:rPr>
-                              <w:t xml:space="preserve">UI Computer – </w:t>
+                              <w:t>UI Computer – JavaFx</w:t>
                             </w:r>
-                            <w:proofErr w:type="spellStart"/>
-                            <w:r>
-                              <w:rPr>
-                                <w:rFonts w:ascii="Arial" w:hAnsi="Arial" w:cs="Arial"/>
-                                <w:b/>
-                                <w:bCs/>
-                                <w:i/>
-                                <w:iCs/>
-                                <w:sz w:val="38"/>
-                                <w:szCs w:val="38"/>
-                              </w:rPr>
-                              <w:t>JavaFx</w:t>
-                            </w:r>
-                            <w:proofErr w:type="spellEnd"/>
                           </w:p>
                           <w:p>
                             <w:pPr>
@@ -3256,22 +3323,8 @@
                           <w:sz w:val="38"/>
                           <w:szCs w:val="38"/>
                         </w:rPr>
-                        <w:t xml:space="preserve">UI Computer – </w:t>
+                        <w:t>UI Computer – JavaFx</w:t>
                       </w:r>
-                      <w:proofErr w:type="spellStart"/>
-                      <w:r>
-                        <w:rPr>
-                          <w:rFonts w:ascii="Arial" w:hAnsi="Arial" w:cs="Arial"/>
-                          <w:b/>
-                          <w:bCs/>
-                          <w:i/>
-                          <w:iCs/>
-                          <w:sz w:val="38"/>
-                          <w:szCs w:val="38"/>
-                        </w:rPr>
-                        <w:t>JavaFx</w:t>
-                      </w:r>
-                      <w:proofErr w:type="spellEnd"/>
                     </w:p>
                     <w:p>
                       <w:pPr>
@@ -4212,17 +4265,7 @@
           <w:sz w:val="56"/>
           <w:szCs w:val="56"/>
         </w:rPr>
-        <w:t xml:space="preserve"> </w:t>
-      </w:r>
-      <w:r>
-        <w:rPr>
-          <w:rFonts w:ascii="Times New Roman" w:hAnsi="Times New Roman" w:cs="Times New Roman"/>
-          <w:b/>
-          <w:bCs/>
-          <w:sz w:val="56"/>
-          <w:szCs w:val="56"/>
-        </w:rPr>
-        <w:t>3</w:t>
+        <w:t xml:space="preserve"> 3</w:t>
       </w:r>
       <w:r>
         <w:rPr>
@@ -4969,22 +5012,8 @@
                                 <w:sz w:val="38"/>
                                 <w:szCs w:val="38"/>
                               </w:rPr>
-                              <w:t xml:space="preserve">UI Computer – </w:t>
+                              <w:t>UI Computer – JavaFx</w:t>
                             </w:r>
-                            <w:proofErr w:type="spellStart"/>
-                            <w:r>
-                              <w:rPr>
-                                <w:rFonts w:ascii="Arial" w:hAnsi="Arial" w:cs="Arial"/>
-                                <w:b/>
-                                <w:bCs/>
-                                <w:i/>
-                                <w:iCs/>
-                                <w:sz w:val="38"/>
-                                <w:szCs w:val="38"/>
-                              </w:rPr>
-                              <w:t>JavaFx</w:t>
-                            </w:r>
-                            <w:proofErr w:type="spellEnd"/>
                           </w:p>
                           <w:p>
                             <w:pPr>
@@ -5088,22 +5117,8 @@
                           <w:sz w:val="38"/>
                           <w:szCs w:val="38"/>
                         </w:rPr>
-                        <w:t xml:space="preserve">UI Computer – </w:t>
+                        <w:t>UI Computer – JavaFx</w:t>
                       </w:r>
-                      <w:proofErr w:type="spellStart"/>
-                      <w:r>
-                        <w:rPr>
-                          <w:rFonts w:ascii="Arial" w:hAnsi="Arial" w:cs="Arial"/>
-                          <w:b/>
-                          <w:bCs/>
-                          <w:i/>
-                          <w:iCs/>
-                          <w:sz w:val="38"/>
-                          <w:szCs w:val="38"/>
-                        </w:rPr>
-                        <w:t>JavaFx</w:t>
-                      </w:r>
-                      <w:proofErr w:type="spellEnd"/>
                     </w:p>
                     <w:p>
                       <w:pPr>
@@ -6920,18 +6935,18 @@
     <w:lsdException w:name="Smart Link" w:semiHidden="1" w:unhideWhenUsed="1"/>
     <w:lsdException w:name="Smart Link Error" w:semiHidden="1" w:unhideWhenUsed="1"/>
   </w:latentStyles>
-  <w:style w:type="paragraph" w:default="1" w:styleId="Standard">
+  <w:style w:type="paragraph" w:default="1" w:styleId="Normal">
     <w:name w:val="Normal"/>
     <w:qFormat/>
     <w:rsid w:val="009234E0"/>
   </w:style>
-  <w:style w:type="character" w:default="1" w:styleId="Absatz-Standardschriftart">
+  <w:style w:type="character" w:default="1" w:styleId="DefaultParagraphFont">
     <w:name w:val="Default Paragraph Font"/>
     <w:uiPriority w:val="1"/>
     <w:semiHidden/>
     <w:unhideWhenUsed/>
   </w:style>
-  <w:style w:type="table" w:default="1" w:styleId="NormaleTabelle">
+  <w:style w:type="table" w:default="1" w:styleId="TableNormal">
     <w:name w:val="Normal Table"/>
     <w:uiPriority w:val="99"/>
     <w:semiHidden/>
@@ -6946,15 +6961,15 @@
       </w:tblCellMar>
     </w:tblPr>
   </w:style>
-  <w:style w:type="numbering" w:default="1" w:styleId="KeineListe">
+  <w:style w:type="numbering" w:default="1" w:styleId="NoList">
     <w:name w:val="No List"/>
     <w:uiPriority w:val="99"/>
     <w:semiHidden/>
     <w:unhideWhenUsed/>
   </w:style>
-  <w:style w:type="paragraph" w:styleId="Listenabsatz">
+  <w:style w:type="paragraph" w:styleId="ListParagraph">
     <w:name w:val="List Paragraph"/>
-    <w:basedOn w:val="Standard"/>
+    <w:basedOn w:val="Normal"/>
     <w:uiPriority w:val="34"/>
     <w:qFormat/>
     <w:rsid w:val="009234E0"/>
@@ -6963,10 +6978,10 @@
       <w:contextualSpacing/>
     </w:pPr>
   </w:style>
-  <w:style w:type="paragraph" w:styleId="Kopfzeile">
+  <w:style w:type="paragraph" w:styleId="Header">
     <w:name w:val="header"/>
-    <w:basedOn w:val="Standard"/>
-    <w:link w:val="KopfzeileZchn"/>
+    <w:basedOn w:val="Normal"/>
+    <w:link w:val="HeaderChar"/>
     <w:uiPriority w:val="99"/>
     <w:unhideWhenUsed/>
     <w:rsid w:val="004B04F7"/>
@@ -6978,17 +6993,17 @@
       <w:spacing w:after="0" w:line="240" w:lineRule="auto"/>
     </w:pPr>
   </w:style>
-  <w:style w:type="character" w:customStyle="1" w:styleId="KopfzeileZchn">
-    <w:name w:val="Kopfzeile Zchn"/>
-    <w:basedOn w:val="Absatz-Standardschriftart"/>
-    <w:link w:val="Kopfzeile"/>
+  <w:style w:type="character" w:customStyle="1" w:styleId="HeaderChar">
+    <w:name w:val="Header Char"/>
+    <w:basedOn w:val="DefaultParagraphFont"/>
+    <w:link w:val="Header"/>
     <w:uiPriority w:val="99"/>
     <w:rsid w:val="004B04F7"/>
   </w:style>
-  <w:style w:type="paragraph" w:styleId="Fuzeile">
+  <w:style w:type="paragraph" w:styleId="Footer">
     <w:name w:val="footer"/>
-    <w:basedOn w:val="Standard"/>
-    <w:link w:val="FuzeileZchn"/>
+    <w:basedOn w:val="Normal"/>
+    <w:link w:val="FooterChar"/>
     <w:uiPriority w:val="99"/>
     <w:unhideWhenUsed/>
     <w:rsid w:val="004B04F7"/>
@@ -7000,10 +7015,10 @@
       <w:spacing w:after="0" w:line="240" w:lineRule="auto"/>
     </w:pPr>
   </w:style>
-  <w:style w:type="character" w:customStyle="1" w:styleId="FuzeileZchn">
-    <w:name w:val="Fußzeile Zchn"/>
-    <w:basedOn w:val="Absatz-Standardschriftart"/>
-    <w:link w:val="Fuzeile"/>
+  <w:style w:type="character" w:customStyle="1" w:styleId="FooterChar">
+    <w:name w:val="Footer Char"/>
+    <w:basedOn w:val="DefaultParagraphFont"/>
+    <w:link w:val="Footer"/>
     <w:uiPriority w:val="99"/>
     <w:rsid w:val="004B04F7"/>
   </w:style>

</xml_diff>

<commit_message>
updaded Presentations + added Presentation It_1
</commit_message>
<xml_diff>
--- a/FVisual_Documentation/Diagram of iterations.docx
+++ b/FVisual_Documentation/Diagram of iterations.docx
@@ -12,6 +12,236 @@
           <w:szCs w:val="40"/>
         </w:rPr>
       </w:pPr>
+      <w:r>
+        <w:rPr>
+          <w:rFonts w:ascii="Times New Roman" w:hAnsi="Times New Roman" w:cs="Times New Roman"/>
+          <w:b/>
+          <w:bCs/>
+          <w:noProof/>
+          <w:sz w:val="56"/>
+          <w:szCs w:val="56"/>
+        </w:rPr>
+        <mc:AlternateContent>
+          <mc:Choice Requires="wps">
+            <w:drawing>
+              <wp:anchor distT="0" distB="0" distL="114300" distR="114300" simplePos="0" relativeHeight="251659264" behindDoc="0" locked="0" layoutInCell="1" allowOverlap="1" wp14:anchorId="6E877E86" wp14:editId="4B37CEAF">
+                <wp:simplePos x="0" y="0"/>
+                <wp:positionH relativeFrom="margin">
+                  <wp:posOffset>-26338</wp:posOffset>
+                </wp:positionH>
+                <wp:positionV relativeFrom="paragraph">
+                  <wp:posOffset>444509</wp:posOffset>
+                </wp:positionV>
+                <wp:extent cx="2867660" cy="2920621"/>
+                <wp:effectExtent l="0" t="0" r="27940" b="13335"/>
+                <wp:wrapNone/>
+                <wp:docPr id="1" name="Flussdiagramm: Magnetplattenspeicher 1"/>
+                <wp:cNvGraphicFramePr/>
+                <a:graphic xmlns:a="http://schemas.openxmlformats.org/drawingml/2006/main">
+                  <a:graphicData uri="http://schemas.microsoft.com/office/word/2010/wordprocessingShape">
+                    <wps:wsp>
+                      <wps:cNvSpPr/>
+                      <wps:spPr>
+                        <a:xfrm>
+                          <a:off x="0" y="0"/>
+                          <a:ext cx="2867660" cy="2920621"/>
+                        </a:xfrm>
+                        <a:prstGeom prst="flowChartMagneticDisk">
+                          <a:avLst/>
+                        </a:prstGeom>
+                      </wps:spPr>
+                      <wps:style>
+                        <a:lnRef idx="1">
+                          <a:schemeClr val="accent4"/>
+                        </a:lnRef>
+                        <a:fillRef idx="2">
+                          <a:schemeClr val="accent4"/>
+                        </a:fillRef>
+                        <a:effectRef idx="1">
+                          <a:schemeClr val="accent4"/>
+                        </a:effectRef>
+                        <a:fontRef idx="minor">
+                          <a:schemeClr val="dk1"/>
+                        </a:fontRef>
+                      </wps:style>
+                      <wps:txbx>
+                        <w:txbxContent>
+                          <w:p>
+                            <w:pPr>
+                              <w:jc w:val="center"/>
+                              <w:rPr>
+                                <w:rFonts w:ascii="Arial" w:hAnsi="Arial" w:cs="Arial"/>
+                                <w:b/>
+                                <w:bCs/>
+                                <w:i/>
+                                <w:iCs/>
+                                <w:sz w:val="38"/>
+                                <w:szCs w:val="38"/>
+                              </w:rPr>
+                            </w:pPr>
+                            <w:r>
+                              <w:rPr>
+                                <w:rFonts w:ascii="Arial" w:hAnsi="Arial" w:cs="Arial"/>
+                                <w:b/>
+                                <w:bCs/>
+                                <w:i/>
+                                <w:iCs/>
+                                <w:sz w:val="38"/>
+                                <w:szCs w:val="38"/>
+                              </w:rPr>
+                              <w:t>Datenbank – Oracle DB</w:t>
+                            </w:r>
+                          </w:p>
+                          <w:p>
+                            <w:pPr>
+                              <w:jc w:val="center"/>
+                              <w:rPr>
+                                <w:rFonts w:ascii="Arial" w:hAnsi="Arial" w:cs="Arial"/>
+                                <w:b/>
+                                <w:bCs/>
+                                <w:i/>
+                                <w:iCs/>
+                                <w:sz w:val="38"/>
+                                <w:szCs w:val="38"/>
+                              </w:rPr>
+                            </w:pPr>
+                          </w:p>
+                          <w:p>
+                            <w:pPr>
+                              <w:jc w:val="center"/>
+                              <w:rPr>
+                                <w:rFonts w:ascii="Arial" w:hAnsi="Arial" w:cs="Arial"/>
+                                <w:b/>
+                                <w:bCs/>
+                                <w:i/>
+                                <w:iCs/>
+                                <w:sz w:val="38"/>
+                                <w:szCs w:val="38"/>
+                              </w:rPr>
+                            </w:pPr>
+                          </w:p>
+                          <w:p>
+                            <w:pPr>
+                              <w:jc w:val="center"/>
+                              <w:rPr>
+                                <w:rFonts w:ascii="Arial" w:hAnsi="Arial" w:cs="Arial"/>
+                                <w:b/>
+                                <w:bCs/>
+                                <w:i/>
+                                <w:iCs/>
+                                <w:sz w:val="38"/>
+                                <w:szCs w:val="38"/>
+                              </w:rPr>
+                            </w:pPr>
+                          </w:p>
+                        </w:txbxContent>
+                      </wps:txbx>
+                      <wps:bodyPr rot="0" spcFirstLastPara="0" vertOverflow="overflow" horzOverflow="overflow" vert="horz" wrap="square" lIns="91440" tIns="45720" rIns="91440" bIns="45720" numCol="1" spcCol="0" rtlCol="0" fromWordArt="0" anchor="ctr" anchorCtr="0" forceAA="0" compatLnSpc="1">
+                        <a:prstTxWarp prst="textNoShape">
+                          <a:avLst/>
+                        </a:prstTxWarp>
+                        <a:noAutofit/>
+                      </wps:bodyPr>
+                    </wps:wsp>
+                  </a:graphicData>
+                </a:graphic>
+                <wp14:sizeRelH relativeFrom="margin">
+                  <wp14:pctWidth>0</wp14:pctWidth>
+                </wp14:sizeRelH>
+                <wp14:sizeRelV relativeFrom="margin">
+                  <wp14:pctHeight>0</wp14:pctHeight>
+                </wp14:sizeRelV>
+              </wp:anchor>
+            </w:drawing>
+          </mc:Choice>
+          <mc:Fallback>
+            <w:pict>
+              <v:shapetype w14:anchorId="6E877E86" id="_x0000_t132" coordsize="21600,21600" o:spt="132" path="m10800,qx,3391l,18209qy10800,21600,21600,18209l21600,3391qy10800,xem,3391nfqy10800,6782,21600,3391e">
+                <v:path o:extrusionok="f" gradientshapeok="t" o:connecttype="custom" o:connectlocs="10800,6782;10800,0;0,10800;10800,21600;21600,10800" o:connectangles="270,270,180,90,0" textboxrect="0,6782,21600,18209"/>
+              </v:shapetype>
+              <v:shape id="Flussdiagramm: Magnetplattenspeicher 1" o:spid="_x0000_s1026" type="#_x0000_t132" style="position:absolute;margin-left:-2.05pt;margin-top:35pt;width:225.8pt;height:229.95pt;z-index:251659264;visibility:visible;mso-wrap-style:square;mso-width-percent:0;mso-height-percent:0;mso-wrap-distance-left:9pt;mso-wrap-distance-top:0;mso-wrap-distance-right:9pt;mso-wrap-distance-bottom:0;mso-position-horizontal:absolute;mso-position-horizontal-relative:margin;mso-position-vertical:absolute;mso-position-vertical-relative:text;mso-width-percent:0;mso-height-percent:0;mso-width-relative:margin;mso-height-relative:margin;v-text-anchor:middle" o:gfxdata="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" fillcolor="#ffd555 [2167]" strokecolor="#ffc000 [3207]" strokeweight=".5pt">
+                <v:fill color2="#ffcc31 [2615]" rotate="t" colors="0 #ffdd9c;.5 #ffd78e;1 #ffd479" focus="100%" type="gradient">
+                  <o:fill v:ext="view" type="gradientUnscaled"/>
+                </v:fill>
+                <v:stroke joinstyle="miter"/>
+                <v:textbox>
+                  <w:txbxContent>
+                    <w:p>
+                      <w:pPr>
+                        <w:jc w:val="center"/>
+                        <w:rPr>
+                          <w:rFonts w:ascii="Arial" w:hAnsi="Arial" w:cs="Arial"/>
+                          <w:b/>
+                          <w:bCs/>
+                          <w:i/>
+                          <w:iCs/>
+                          <w:sz w:val="38"/>
+                          <w:szCs w:val="38"/>
+                        </w:rPr>
+                      </w:pPr>
+                      <w:r>
+                        <w:rPr>
+                          <w:rFonts w:ascii="Arial" w:hAnsi="Arial" w:cs="Arial"/>
+                          <w:b/>
+                          <w:bCs/>
+                          <w:i/>
+                          <w:iCs/>
+                          <w:sz w:val="38"/>
+                          <w:szCs w:val="38"/>
+                        </w:rPr>
+                        <w:t>Datenbank – Oracle DB</w:t>
+                      </w:r>
+                    </w:p>
+                    <w:p>
+                      <w:pPr>
+                        <w:jc w:val="center"/>
+                        <w:rPr>
+                          <w:rFonts w:ascii="Arial" w:hAnsi="Arial" w:cs="Arial"/>
+                          <w:b/>
+                          <w:bCs/>
+                          <w:i/>
+                          <w:iCs/>
+                          <w:sz w:val="38"/>
+                          <w:szCs w:val="38"/>
+                        </w:rPr>
+                      </w:pPr>
+                    </w:p>
+                    <w:p>
+                      <w:pPr>
+                        <w:jc w:val="center"/>
+                        <w:rPr>
+                          <w:rFonts w:ascii="Arial" w:hAnsi="Arial" w:cs="Arial"/>
+                          <w:b/>
+                          <w:bCs/>
+                          <w:i/>
+                          <w:iCs/>
+                          <w:sz w:val="38"/>
+                          <w:szCs w:val="38"/>
+                        </w:rPr>
+                      </w:pPr>
+                    </w:p>
+                    <w:p>
+                      <w:pPr>
+                        <w:jc w:val="center"/>
+                        <w:rPr>
+                          <w:rFonts w:ascii="Arial" w:hAnsi="Arial" w:cs="Arial"/>
+                          <w:b/>
+                          <w:bCs/>
+                          <w:i/>
+                          <w:iCs/>
+                          <w:sz w:val="38"/>
+                          <w:szCs w:val="38"/>
+                        </w:rPr>
+                      </w:pPr>
+                    </w:p>
+                  </w:txbxContent>
+                </v:textbox>
+                <w10:wrap anchorx="margin"/>
+              </v:shape>
+            </w:pict>
+          </mc:Fallback>
+        </mc:AlternateContent>
+      </w:r>
       <w:r>
         <w:rPr>
           <w:rFonts w:ascii="Times New Roman" w:hAnsi="Times New Roman" w:cs="Times New Roman"/>
@@ -186,7 +416,7 @@
                 </v:handles>
                 <o:complex v:ext="view"/>
               </v:shapetype>
-              <v:shape id="Würfel 2" o:spid="_x0000_s1026" type="#_x0000_t16" style="position:absolute;margin-left:242.85pt;margin-top:35.25pt;width:294.05pt;height:192.6pt;z-index:251660288;visibility:visible;mso-wrap-style:square;mso-width-percent:0;mso-height-percent:0;mso-wrap-distance-left:9pt;mso-wrap-distance-top:0;mso-wrap-distance-right:9pt;mso-wrap-distance-bottom:0;mso-position-horizontal:right;mso-position-horizontal-relative:margin;mso-position-vertical:absolute;mso-position-vertical-relative:text;mso-width-percent:0;mso-height-percent:0;mso-width-relative:margin;mso-height-relative:margin;v-text-anchor:middle" o:gfxdata="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" fillcolor="#9ecb81 [2169]" strokecolor="#70ad47 [3209]" strokeweight=".5pt">
+              <v:shape id="Würfel 2" o:spid="_x0000_s1027" type="#_x0000_t16" style="position:absolute;margin-left:242.85pt;margin-top:35.25pt;width:294.05pt;height:192.6pt;z-index:251660288;visibility:visible;mso-wrap-style:square;mso-width-percent:0;mso-height-percent:0;mso-wrap-distance-left:9pt;mso-wrap-distance-top:0;mso-wrap-distance-right:9pt;mso-wrap-distance-bottom:0;mso-position-horizontal:right;mso-position-horizontal-relative:margin;mso-position-vertical:absolute;mso-position-vertical-relative:text;mso-width-percent:0;mso-height-percent:0;mso-width-relative:margin;mso-height-relative:margin;v-text-anchor:middle" o:gfxdata="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" fillcolor="#9ecb81 [2169]" strokecolor="#70ad47 [3209]" strokeweight=".5pt">
                 <v:fill color2="#8ac066 [2617]" rotate="t" colors="0 #b5d5a7;.5 #aace99;1 #9cca86" focus="100%" type="gradient">
                   <o:fill v:ext="view" type="gradientUnscaled"/>
                 </v:fill>
@@ -302,238 +532,7 @@
         <w:t xml:space="preserve"> </w:t>
       </w:r>
     </w:p>
-    <w:p>
-      <w:r>
-        <w:rPr>
-          <w:rFonts w:ascii="Times New Roman" w:hAnsi="Times New Roman" w:cs="Times New Roman"/>
-          <w:b/>
-          <w:bCs/>
-          <w:noProof/>
-          <w:sz w:val="56"/>
-          <w:szCs w:val="56"/>
-        </w:rPr>
-        <mc:AlternateContent>
-          <mc:Choice Requires="wps">
-            <w:drawing>
-              <wp:anchor distT="0" distB="0" distL="114300" distR="114300" simplePos="0" relativeHeight="251659264" behindDoc="0" locked="0" layoutInCell="1" allowOverlap="1" wp14:anchorId="6E877E86" wp14:editId="5F0DD0EA">
-                <wp:simplePos x="0" y="0"/>
-                <wp:positionH relativeFrom="margin">
-                  <wp:posOffset>-26794</wp:posOffset>
-                </wp:positionH>
-                <wp:positionV relativeFrom="paragraph">
-                  <wp:posOffset>65141</wp:posOffset>
-                </wp:positionV>
-                <wp:extent cx="2867660" cy="2167247"/>
-                <wp:effectExtent l="0" t="0" r="27940" b="24130"/>
-                <wp:wrapNone/>
-                <wp:docPr id="1" name="Flussdiagramm: Magnetplattenspeicher 1"/>
-                <wp:cNvGraphicFramePr/>
-                <a:graphic xmlns:a="http://schemas.openxmlformats.org/drawingml/2006/main">
-                  <a:graphicData uri="http://schemas.microsoft.com/office/word/2010/wordprocessingShape">
-                    <wps:wsp>
-                      <wps:cNvSpPr/>
-                      <wps:spPr>
-                        <a:xfrm>
-                          <a:off x="0" y="0"/>
-                          <a:ext cx="2867660" cy="2167247"/>
-                        </a:xfrm>
-                        <a:prstGeom prst="flowChartMagneticDisk">
-                          <a:avLst/>
-                        </a:prstGeom>
-                      </wps:spPr>
-                      <wps:style>
-                        <a:lnRef idx="1">
-                          <a:schemeClr val="accent4"/>
-                        </a:lnRef>
-                        <a:fillRef idx="2">
-                          <a:schemeClr val="accent4"/>
-                        </a:fillRef>
-                        <a:effectRef idx="1">
-                          <a:schemeClr val="accent4"/>
-                        </a:effectRef>
-                        <a:fontRef idx="minor">
-                          <a:schemeClr val="dk1"/>
-                        </a:fontRef>
-                      </wps:style>
-                      <wps:txbx>
-                        <w:txbxContent>
-                          <w:p>
-                            <w:pPr>
-                              <w:jc w:val="center"/>
-                              <w:rPr>
-                                <w:rFonts w:ascii="Arial" w:hAnsi="Arial" w:cs="Arial"/>
-                                <w:b/>
-                                <w:bCs/>
-                                <w:i/>
-                                <w:iCs/>
-                                <w:sz w:val="38"/>
-                                <w:szCs w:val="38"/>
-                              </w:rPr>
-                            </w:pPr>
-                            <w:r>
-                              <w:rPr>
-                                <w:rFonts w:ascii="Arial" w:hAnsi="Arial" w:cs="Arial"/>
-                                <w:b/>
-                                <w:bCs/>
-                                <w:i/>
-                                <w:iCs/>
-                                <w:sz w:val="38"/>
-                                <w:szCs w:val="38"/>
-                              </w:rPr>
-                              <w:t>Datenbank – Oracle DB</w:t>
-                            </w:r>
-                          </w:p>
-                          <w:p>
-                            <w:pPr>
-                              <w:jc w:val="center"/>
-                              <w:rPr>
-                                <w:rFonts w:ascii="Arial" w:hAnsi="Arial" w:cs="Arial"/>
-                                <w:b/>
-                                <w:bCs/>
-                                <w:i/>
-                                <w:iCs/>
-                                <w:sz w:val="38"/>
-                                <w:szCs w:val="38"/>
-                              </w:rPr>
-                            </w:pPr>
-                          </w:p>
-                          <w:p>
-                            <w:pPr>
-                              <w:jc w:val="center"/>
-                              <w:rPr>
-                                <w:rFonts w:ascii="Arial" w:hAnsi="Arial" w:cs="Arial"/>
-                                <w:b/>
-                                <w:bCs/>
-                                <w:i/>
-                                <w:iCs/>
-                                <w:sz w:val="38"/>
-                                <w:szCs w:val="38"/>
-                              </w:rPr>
-                            </w:pPr>
-                          </w:p>
-                          <w:p>
-                            <w:pPr>
-                              <w:jc w:val="center"/>
-                              <w:rPr>
-                                <w:rFonts w:ascii="Arial" w:hAnsi="Arial" w:cs="Arial"/>
-                                <w:b/>
-                                <w:bCs/>
-                                <w:i/>
-                                <w:iCs/>
-                                <w:sz w:val="38"/>
-                                <w:szCs w:val="38"/>
-                              </w:rPr>
-                            </w:pPr>
-                          </w:p>
-                        </w:txbxContent>
-                      </wps:txbx>
-                      <wps:bodyPr rot="0" spcFirstLastPara="0" vertOverflow="overflow" horzOverflow="overflow" vert="horz" wrap="square" lIns="91440" tIns="45720" rIns="91440" bIns="45720" numCol="1" spcCol="0" rtlCol="0" fromWordArt="0" anchor="ctr" anchorCtr="0" forceAA="0" compatLnSpc="1">
-                        <a:prstTxWarp prst="textNoShape">
-                          <a:avLst/>
-                        </a:prstTxWarp>
-                        <a:noAutofit/>
-                      </wps:bodyPr>
-                    </wps:wsp>
-                  </a:graphicData>
-                </a:graphic>
-                <wp14:sizeRelH relativeFrom="margin">
-                  <wp14:pctWidth>0</wp14:pctWidth>
-                </wp14:sizeRelH>
-                <wp14:sizeRelV relativeFrom="margin">
-                  <wp14:pctHeight>0</wp14:pctHeight>
-                </wp14:sizeRelV>
-              </wp:anchor>
-            </w:drawing>
-          </mc:Choice>
-          <mc:Fallback>
-            <w:pict>
-              <v:shapetype w14:anchorId="6E877E86" id="_x0000_t132" coordsize="21600,21600" o:spt="132" path="m10800,qx,3391l,18209qy10800,21600,21600,18209l21600,3391qy10800,xem,3391nfqy10800,6782,21600,3391e">
-                <v:path o:extrusionok="f" gradientshapeok="t" o:connecttype="custom" o:connectlocs="10800,6782;10800,0;0,10800;10800,21600;21600,10800" o:connectangles="270,270,180,90,0" textboxrect="0,6782,21600,18209"/>
-              </v:shapetype>
-              <v:shape id="Flussdiagramm: Magnetplattenspeicher 1" o:spid="_x0000_s1027" type="#_x0000_t132" style="position:absolute;margin-left:-2.1pt;margin-top:5.15pt;width:225.8pt;height:170.65pt;z-index:251659264;visibility:visible;mso-wrap-style:square;mso-width-percent:0;mso-height-percent:0;mso-wrap-distance-left:9pt;mso-wrap-distance-top:0;mso-wrap-distance-right:9pt;mso-wrap-distance-bottom:0;mso-position-horizontal:absolute;mso-position-horizontal-relative:margin;mso-position-vertical:absolute;mso-position-vertical-relative:text;mso-width-percent:0;mso-height-percent:0;mso-width-relative:margin;mso-height-relative:margin;v-text-anchor:middle" o:gfxdata="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" fillcolor="#ffd555 [2167]" strokecolor="#ffc000 [3207]" strokeweight=".5pt">
-                <v:fill color2="#ffcc31 [2615]" rotate="t" colors="0 #ffdd9c;.5 #ffd78e;1 #ffd479" focus="100%" type="gradient">
-                  <o:fill v:ext="view" type="gradientUnscaled"/>
-                </v:fill>
-                <v:stroke joinstyle="miter"/>
-                <v:textbox>
-                  <w:txbxContent>
-                    <w:p>
-                      <w:pPr>
-                        <w:jc w:val="center"/>
-                        <w:rPr>
-                          <w:rFonts w:ascii="Arial" w:hAnsi="Arial" w:cs="Arial"/>
-                          <w:b/>
-                          <w:bCs/>
-                          <w:i/>
-                          <w:iCs/>
-                          <w:sz w:val="38"/>
-                          <w:szCs w:val="38"/>
-                        </w:rPr>
-                      </w:pPr>
-                      <w:r>
-                        <w:rPr>
-                          <w:rFonts w:ascii="Arial" w:hAnsi="Arial" w:cs="Arial"/>
-                          <w:b/>
-                          <w:bCs/>
-                          <w:i/>
-                          <w:iCs/>
-                          <w:sz w:val="38"/>
-                          <w:szCs w:val="38"/>
-                        </w:rPr>
-                        <w:t>Datenbank – Oracle DB</w:t>
-                      </w:r>
-                    </w:p>
-                    <w:p>
-                      <w:pPr>
-                        <w:jc w:val="center"/>
-                        <w:rPr>
-                          <w:rFonts w:ascii="Arial" w:hAnsi="Arial" w:cs="Arial"/>
-                          <w:b/>
-                          <w:bCs/>
-                          <w:i/>
-                          <w:iCs/>
-                          <w:sz w:val="38"/>
-                          <w:szCs w:val="38"/>
-                        </w:rPr>
-                      </w:pPr>
-                    </w:p>
-                    <w:p>
-                      <w:pPr>
-                        <w:jc w:val="center"/>
-                        <w:rPr>
-                          <w:rFonts w:ascii="Arial" w:hAnsi="Arial" w:cs="Arial"/>
-                          <w:b/>
-                          <w:bCs/>
-                          <w:i/>
-                          <w:iCs/>
-                          <w:sz w:val="38"/>
-                          <w:szCs w:val="38"/>
-                        </w:rPr>
-                      </w:pPr>
-                    </w:p>
-                    <w:p>
-                      <w:pPr>
-                        <w:jc w:val="center"/>
-                        <w:rPr>
-                          <w:rFonts w:ascii="Arial" w:hAnsi="Arial" w:cs="Arial"/>
-                          <w:b/>
-                          <w:bCs/>
-                          <w:i/>
-                          <w:iCs/>
-                          <w:sz w:val="38"/>
-                          <w:szCs w:val="38"/>
-                        </w:rPr>
-                      </w:pPr>
-                    </w:p>
-                  </w:txbxContent>
-                </v:textbox>
-                <w10:wrap anchorx="margin"/>
-              </v:shape>
-            </w:pict>
-          </mc:Fallback>
-        </mc:AlternateContent>
-      </w:r>
-    </w:p>
+    <w:p/>
     <w:p/>
     <w:p/>
     <w:p>
@@ -544,7 +543,7 @@
         <mc:AlternateContent>
           <mc:Choice Requires="wps">
             <w:drawing>
-              <wp:anchor distT="45720" distB="45720" distL="114300" distR="114300" simplePos="0" relativeHeight="251668480" behindDoc="0" locked="0" layoutInCell="1" allowOverlap="1" wp14:anchorId="30149320" wp14:editId="71932998">
+              <wp:anchor distT="45720" distB="45720" distL="114300" distR="114300" simplePos="0" relativeHeight="251668480" behindDoc="0" locked="0" layoutInCell="1" allowOverlap="1" wp14:anchorId="30149320" wp14:editId="462C2020">
                 <wp:simplePos x="0" y="0"/>
                 <wp:positionH relativeFrom="page">
                   <wp:posOffset>6366294</wp:posOffset>
@@ -639,25 +638,50 @@
                                 <w:sz w:val="24"/>
                                 <w:szCs w:val="24"/>
                               </w:rPr>
-                              <w:t>CRUD Einsätze</w:t>
+                              <w:t xml:space="preserve">CRUD </w:t>
                             </w:r>
-                          </w:p>
-                          <w:p>
-                            <w:pPr>
-                              <w:spacing w:before="160" w:line="360" w:lineRule="auto"/>
+                            <w:r>
                               <w:rPr>
                                 <w:rFonts w:ascii="Arial" w:hAnsi="Arial" w:cs="Arial"/>
                                 <w:sz w:val="24"/>
                                 <w:szCs w:val="24"/>
                               </w:rPr>
-                            </w:pPr>
-                            <w:r>
+                              <w:t>Stützpunkte (+)</w:t>
+                            </w:r>
+                          </w:p>
+                          <w:p>
+                            <w:pPr>
+                              <w:spacing w:before="160" w:line="360" w:lineRule="auto"/>
                               <w:rPr>
                                 <w:rFonts w:ascii="Arial" w:hAnsi="Arial" w:cs="Arial"/>
                                 <w:sz w:val="24"/>
                                 <w:szCs w:val="24"/>
                               </w:rPr>
-                              <w:t>Register/Login</w:t>
+                            </w:pPr>
+                            <w:r>
+                              <w:rPr>
+                                <w:rFonts w:ascii="Arial" w:hAnsi="Arial" w:cs="Arial"/>
+                                <w:sz w:val="24"/>
+                                <w:szCs w:val="24"/>
+                              </w:rPr>
+                              <w:t>Login</w:t>
+                            </w:r>
+                            <w:r>
+                              <w:rPr>
+                                <w:rFonts w:ascii="Arial" w:hAnsi="Arial" w:cs="Arial"/>
+                                <w:sz w:val="24"/>
+                                <w:szCs w:val="24"/>
+                              </w:rPr>
+                              <w:t>/</w:t>
+                            </w:r>
+                            <w:r>
+                              <w:rPr>
+                                <w:rFonts w:ascii="Arial" w:hAnsi="Arial" w:cs="Arial"/>
+                                <w:sz w:val="24"/>
+                                <w:szCs w:val="24"/>
+                                <w:lang w:val="en-US"/>
+                              </w:rPr>
+                              <w:t>Authenticate</w:t>
                             </w:r>
                           </w:p>
                           <w:p>
@@ -748,25 +772,50 @@
                           <w:sz w:val="24"/>
                           <w:szCs w:val="24"/>
                         </w:rPr>
-                        <w:t>CRUD Einsätze</w:t>
+                        <w:t xml:space="preserve">CRUD </w:t>
                       </w:r>
-                    </w:p>
-                    <w:p>
-                      <w:pPr>
-                        <w:spacing w:before="160" w:line="360" w:lineRule="auto"/>
+                      <w:r>
                         <w:rPr>
                           <w:rFonts w:ascii="Arial" w:hAnsi="Arial" w:cs="Arial"/>
                           <w:sz w:val="24"/>
                           <w:szCs w:val="24"/>
                         </w:rPr>
-                      </w:pPr>
-                      <w:r>
+                        <w:t>Stützpunkte (+)</w:t>
+                      </w:r>
+                    </w:p>
+                    <w:p>
+                      <w:pPr>
+                        <w:spacing w:before="160" w:line="360" w:lineRule="auto"/>
                         <w:rPr>
                           <w:rFonts w:ascii="Arial" w:hAnsi="Arial" w:cs="Arial"/>
                           <w:sz w:val="24"/>
                           <w:szCs w:val="24"/>
                         </w:rPr>
-                        <w:t>Register/Login</w:t>
+                      </w:pPr>
+                      <w:r>
+                        <w:rPr>
+                          <w:rFonts w:ascii="Arial" w:hAnsi="Arial" w:cs="Arial"/>
+                          <w:sz w:val="24"/>
+                          <w:szCs w:val="24"/>
+                        </w:rPr>
+                        <w:t>Login</w:t>
+                      </w:r>
+                      <w:r>
+                        <w:rPr>
+                          <w:rFonts w:ascii="Arial" w:hAnsi="Arial" w:cs="Arial"/>
+                          <w:sz w:val="24"/>
+                          <w:szCs w:val="24"/>
+                        </w:rPr>
+                        <w:t>/</w:t>
+                      </w:r>
+                      <w:r>
+                        <w:rPr>
+                          <w:rFonts w:ascii="Arial" w:hAnsi="Arial" w:cs="Arial"/>
+                          <w:sz w:val="24"/>
+                          <w:szCs w:val="24"/>
+                          <w:lang w:val="en-US"/>
+                        </w:rPr>
+                        <w:t>Authenticate</w:t>
                       </w:r>
                     </w:p>
                     <w:p>
@@ -895,15 +944,15 @@
         <mc:AlternateContent>
           <mc:Choice Requires="wps">
             <w:drawing>
-              <wp:anchor distT="45720" distB="45720" distL="114300" distR="114300" simplePos="0" relativeHeight="251669504" behindDoc="0" locked="0" layoutInCell="1" allowOverlap="1" wp14:anchorId="21AA7C6A" wp14:editId="2473B997">
+              <wp:anchor distT="45720" distB="45720" distL="114300" distR="114300" simplePos="0" relativeHeight="251669504" behindDoc="0" locked="0" layoutInCell="1" allowOverlap="1" wp14:anchorId="21AA7C6A" wp14:editId="2BC6595D">
                 <wp:simplePos x="0" y="0"/>
                 <wp:positionH relativeFrom="margin">
-                  <wp:posOffset>111348</wp:posOffset>
+                  <wp:posOffset>82550</wp:posOffset>
                 </wp:positionH>
                 <wp:positionV relativeFrom="paragraph">
-                  <wp:posOffset>81915</wp:posOffset>
+                  <wp:posOffset>118271</wp:posOffset>
                 </wp:positionV>
-                <wp:extent cx="2593975" cy="457200"/>
+                <wp:extent cx="2673985" cy="1146175"/>
                 <wp:effectExtent l="0" t="0" r="0" b="0"/>
                 <wp:wrapNone/>
                 <wp:docPr id="15" name="Textfeld 2"/>
@@ -919,7 +968,7 @@
                       <wps:spPr bwMode="auto">
                         <a:xfrm>
                           <a:off x="0" y="0"/>
-                          <a:ext cx="2593975" cy="457200"/>
+                          <a:ext cx="2673985" cy="1146175"/>
                         </a:xfrm>
                         <a:prstGeom prst="rect">
                           <a:avLst/>
@@ -967,6 +1016,62 @@
                               <w:t>Tabellen anlegen</w:t>
                             </w:r>
                           </w:p>
+                          <w:p>
+                            <w:pPr>
+                              <w:spacing w:before="160" w:line="360" w:lineRule="auto"/>
+                              <w:rPr>
+                                <w:rFonts w:ascii="Arial" w:hAnsi="Arial" w:cs="Arial"/>
+                                <w:sz w:val="24"/>
+                                <w:szCs w:val="24"/>
+                              </w:rPr>
+                            </w:pPr>
+                            <w:r>
+                              <w:rPr>
+                                <w:rFonts w:ascii="Arial" w:hAnsi="Arial" w:cs="Arial"/>
+                                <w:sz w:val="24"/>
+                                <w:szCs w:val="24"/>
+                              </w:rPr>
+                              <w:t>Testdaten Mitglieder</w:t>
+                            </w:r>
+                          </w:p>
+                          <w:p>
+                            <w:pPr>
+                              <w:spacing w:before="160" w:line="360" w:lineRule="auto"/>
+                              <w:rPr>
+                                <w:rFonts w:ascii="Arial" w:hAnsi="Arial" w:cs="Arial"/>
+                                <w:sz w:val="24"/>
+                                <w:szCs w:val="24"/>
+                              </w:rPr>
+                            </w:pPr>
+                            <w:r>
+                              <w:rPr>
+                                <w:rFonts w:ascii="Arial" w:hAnsi="Arial" w:cs="Arial"/>
+                                <w:sz w:val="24"/>
+                                <w:szCs w:val="24"/>
+                              </w:rPr>
+                              <w:t>Testdaten Stützpunkte (+)</w:t>
+                            </w:r>
+                          </w:p>
+                          <w:p>
+                            <w:pPr>
+                              <w:spacing w:before="160" w:line="360" w:lineRule="auto"/>
+                              <w:rPr>
+                                <w:rFonts w:ascii="Arial" w:hAnsi="Arial" w:cs="Arial"/>
+                                <w:sz w:val="24"/>
+                                <w:szCs w:val="24"/>
+                              </w:rPr>
+                            </w:pPr>
+                          </w:p>
+                          <w:p>
+                            <w:pPr>
+                              <w:spacing w:before="160" w:line="360" w:lineRule="auto"/>
+                              <w:rPr>
+                                <w:rFonts w:ascii="Arial" w:hAnsi="Arial" w:cs="Arial"/>
+                                <w:sz w:val="24"/>
+                                <w:szCs w:val="24"/>
+                              </w:rPr>
+                            </w:pPr>
+                          </w:p>
                         </w:txbxContent>
                       </wps:txbx>
                       <wps:bodyPr rot="0" vert="horz" wrap="square" lIns="91440" tIns="45720" rIns="91440" bIns="45720" anchor="t" anchorCtr="0">
@@ -986,7 +1091,7 @@
           </mc:Choice>
           <mc:Fallback>
             <w:pict>
-              <v:shape w14:anchorId="21AA7C6A" id="_x0000_s1029" type="#_x0000_t202" style="position:absolute;margin-left:8.75pt;margin-top:6.45pt;width:204.25pt;height:36pt;z-index:251669504;visibility:visible;mso-wrap-style:square;mso-width-percent:0;mso-height-percent:0;mso-wrap-distance-left:9pt;mso-wrap-distance-top:3.6pt;mso-wrap-distance-right:9pt;mso-wrap-distance-bottom:3.6pt;mso-position-horizontal:absolute;mso-position-horizontal-relative:margin;mso-position-vertical:absolute;mso-position-vertical-relative:text;mso-width-percent:0;mso-height-percent:0;mso-width-relative:margin;mso-height-relative:margin;v-text-anchor:top" o:gfxdata="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" fillcolor="#ffc000 [3207]" stroked="f">
+              <v:shape w14:anchorId="21AA7C6A" id="_x0000_s1029" type="#_x0000_t202" style="position:absolute;margin-left:6.5pt;margin-top:9.3pt;width:210.55pt;height:90.25pt;z-index:251669504;visibility:visible;mso-wrap-style:square;mso-width-percent:0;mso-height-percent:0;mso-wrap-distance-left:9pt;mso-wrap-distance-top:3.6pt;mso-wrap-distance-right:9pt;mso-wrap-distance-bottom:3.6pt;mso-position-horizontal:absolute;mso-position-horizontal-relative:margin;mso-position-vertical:absolute;mso-position-vertical-relative:text;mso-width-percent:0;mso-height-percent:0;mso-width-relative:margin;mso-height-relative:margin;v-text-anchor:top" o:gfxdata="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" fillcolor="#ffc000 [3207]" stroked="f">
                 <v:fill opacity="32896f"/>
                 <v:textbox>
                   <w:txbxContent>
@@ -1007,6 +1112,62 @@
                         </w:rPr>
                         <w:t>Tabellen anlegen</w:t>
                       </w:r>
+                    </w:p>
+                    <w:p>
+                      <w:pPr>
+                        <w:spacing w:before="160" w:line="360" w:lineRule="auto"/>
+                        <w:rPr>
+                          <w:rFonts w:ascii="Arial" w:hAnsi="Arial" w:cs="Arial"/>
+                          <w:sz w:val="24"/>
+                          <w:szCs w:val="24"/>
+                        </w:rPr>
+                      </w:pPr>
+                      <w:r>
+                        <w:rPr>
+                          <w:rFonts w:ascii="Arial" w:hAnsi="Arial" w:cs="Arial"/>
+                          <w:sz w:val="24"/>
+                          <w:szCs w:val="24"/>
+                        </w:rPr>
+                        <w:t>Testdaten Mitglieder</w:t>
+                      </w:r>
+                    </w:p>
+                    <w:p>
+                      <w:pPr>
+                        <w:spacing w:before="160" w:line="360" w:lineRule="auto"/>
+                        <w:rPr>
+                          <w:rFonts w:ascii="Arial" w:hAnsi="Arial" w:cs="Arial"/>
+                          <w:sz w:val="24"/>
+                          <w:szCs w:val="24"/>
+                        </w:rPr>
+                      </w:pPr>
+                      <w:r>
+                        <w:rPr>
+                          <w:rFonts w:ascii="Arial" w:hAnsi="Arial" w:cs="Arial"/>
+                          <w:sz w:val="24"/>
+                          <w:szCs w:val="24"/>
+                        </w:rPr>
+                        <w:t>Testdaten Stützpunkte (+)</w:t>
+                      </w:r>
+                    </w:p>
+                    <w:p>
+                      <w:pPr>
+                        <w:spacing w:before="160" w:line="360" w:lineRule="auto"/>
+                        <w:rPr>
+                          <w:rFonts w:ascii="Arial" w:hAnsi="Arial" w:cs="Arial"/>
+                          <w:sz w:val="24"/>
+                          <w:szCs w:val="24"/>
+                        </w:rPr>
+                      </w:pPr>
+                    </w:p>
+                    <w:p>
+                      <w:pPr>
+                        <w:spacing w:before="160" w:line="360" w:lineRule="auto"/>
+                        <w:rPr>
+                          <w:rFonts w:ascii="Arial" w:hAnsi="Arial" w:cs="Arial"/>
+                          <w:sz w:val="24"/>
+                          <w:szCs w:val="24"/>
+                        </w:rPr>
+                      </w:pPr>
                     </w:p>
                   </w:txbxContent>
                 </v:textbox>
@@ -1020,10 +1181,7 @@
     <w:p/>
     <w:p/>
     <w:p/>
-    <w:p>
-      <w:bookmarkStart w:id="0" w:name="_GoBack"/>
-      <w:bookmarkEnd w:id="0"/>
-    </w:p>
+    <w:p/>
     <w:p>
       <w:r>
         <w:rPr>
@@ -2491,7 +2649,19 @@
           <w:sz w:val="56"/>
           <w:szCs w:val="56"/>
         </w:rPr>
-        <w:t>??????????</w:t>
+        <w:t>??????</w:t>
+      </w:r>
+      <w:bookmarkStart w:id="0" w:name="_GoBack"/>
+      <w:bookmarkEnd w:id="0"/>
+      <w:r>
+        <w:rPr>
+          <w:rFonts w:ascii="Times New Roman" w:hAnsi="Times New Roman" w:cs="Times New Roman"/>
+          <w:b/>
+          <w:bCs/>
+          <w:sz w:val="56"/>
+          <w:szCs w:val="56"/>
+        </w:rPr>
+        <w:t>????</w:t>
       </w:r>
       <w:r>
         <w:rPr>
@@ -2814,8 +2984,38 @@
                                 <w:rFonts w:ascii="Arial" w:hAnsi="Arial" w:cs="Arial"/>
                                 <w:sz w:val="24"/>
                                 <w:szCs w:val="24"/>
-                              </w:rPr>
-                            </w:pPr>
+                                <w:lang w:val="de-DE"/>
+                              </w:rPr>
+                            </w:pPr>
+                            <w:r>
+                              <w:rPr>
+                                <w:rFonts w:ascii="Arial" w:hAnsi="Arial" w:cs="Arial"/>
+                                <w:sz w:val="24"/>
+                                <w:szCs w:val="24"/>
+                                <w:lang w:val="de-DE"/>
+                              </w:rPr>
+                              <w:t>CRUD Einsätze</w:t>
+                            </w:r>
+                          </w:p>
+                          <w:p>
+                            <w:pPr>
+                              <w:spacing w:before="160" w:line="360" w:lineRule="auto"/>
+                              <w:rPr>
+                                <w:rFonts w:ascii="Arial" w:hAnsi="Arial" w:cs="Arial"/>
+                                <w:sz w:val="24"/>
+                                <w:szCs w:val="24"/>
+                                <w:lang w:val="de-DE"/>
+                              </w:rPr>
+                            </w:pPr>
+                            <w:r>
+                              <w:rPr>
+                                <w:rFonts w:ascii="Arial" w:hAnsi="Arial" w:cs="Arial"/>
+                                <w:sz w:val="24"/>
+                                <w:szCs w:val="24"/>
+                                <w:lang w:val="de-DE"/>
+                              </w:rPr>
+                              <w:t>Erweiterte Eingabeüberprüfung</w:t>
+                            </w:r>
                           </w:p>
                         </w:txbxContent>
                       </wps:txbx>
@@ -2847,8 +3047,38 @@
                           <w:rFonts w:ascii="Arial" w:hAnsi="Arial" w:cs="Arial"/>
                           <w:sz w:val="24"/>
                           <w:szCs w:val="24"/>
-                        </w:rPr>
-                      </w:pPr>
+                          <w:lang w:val="de-DE"/>
+                        </w:rPr>
+                      </w:pPr>
+                      <w:r>
+                        <w:rPr>
+                          <w:rFonts w:ascii="Arial" w:hAnsi="Arial" w:cs="Arial"/>
+                          <w:sz w:val="24"/>
+                          <w:szCs w:val="24"/>
+                          <w:lang w:val="de-DE"/>
+                        </w:rPr>
+                        <w:t>CRUD Einsätze</w:t>
+                      </w:r>
+                    </w:p>
+                    <w:p>
+                      <w:pPr>
+                        <w:spacing w:before="160" w:line="360" w:lineRule="auto"/>
+                        <w:rPr>
+                          <w:rFonts w:ascii="Arial" w:hAnsi="Arial" w:cs="Arial"/>
+                          <w:sz w:val="24"/>
+                          <w:szCs w:val="24"/>
+                          <w:lang w:val="de-DE"/>
+                        </w:rPr>
+                      </w:pPr>
+                      <w:r>
+                        <w:rPr>
+                          <w:rFonts w:ascii="Arial" w:hAnsi="Arial" w:cs="Arial"/>
+                          <w:sz w:val="24"/>
+                          <w:szCs w:val="24"/>
+                          <w:lang w:val="de-DE"/>
+                        </w:rPr>
+                        <w:t>Erweiterte Eingabeüberprüfung</w:t>
+                      </w:r>
                     </w:p>
                   </w:txbxContent>
                 </v:textbox>
@@ -3001,8 +3231,18 @@
                                 <w:rFonts w:ascii="Arial" w:hAnsi="Arial" w:cs="Arial"/>
                                 <w:sz w:val="24"/>
                                 <w:szCs w:val="24"/>
-                              </w:rPr>
-                            </w:pPr>
+                                <w:lang w:val="de-DE"/>
+                              </w:rPr>
+                            </w:pPr>
+                            <w:r>
+                              <w:rPr>
+                                <w:rFonts w:ascii="Arial" w:hAnsi="Arial" w:cs="Arial"/>
+                                <w:sz w:val="24"/>
+                                <w:szCs w:val="24"/>
+                                <w:lang w:val="de-DE"/>
+                              </w:rPr>
+                              <w:t>Testdaten Einsätze (+)</w:t>
+                            </w:r>
                           </w:p>
                         </w:txbxContent>
                       </wps:txbx>
@@ -3034,8 +3274,18 @@
                           <w:rFonts w:ascii="Arial" w:hAnsi="Arial" w:cs="Arial"/>
                           <w:sz w:val="24"/>
                           <w:szCs w:val="24"/>
-                        </w:rPr>
-                      </w:pPr>
+                          <w:lang w:val="de-DE"/>
+                        </w:rPr>
+                      </w:pPr>
+                      <w:r>
+                        <w:rPr>
+                          <w:rFonts w:ascii="Arial" w:hAnsi="Arial" w:cs="Arial"/>
+                          <w:sz w:val="24"/>
+                          <w:szCs w:val="24"/>
+                          <w:lang w:val="de-DE"/>
+                        </w:rPr>
+                        <w:t>Testdaten Einsätze (+)</w:t>
+                      </w:r>
                     </w:p>
                   </w:txbxContent>
                 </v:textbox>
@@ -3762,16 +4012,16 @@
         <mc:AlternateContent>
           <mc:Choice Requires="wps">
             <w:drawing>
-              <wp:anchor distT="45720" distB="45720" distL="114300" distR="114300" simplePos="0" relativeHeight="251678720" behindDoc="0" locked="0" layoutInCell="1" allowOverlap="1" wp14:anchorId="5433C2F4" wp14:editId="60CADB7D">
+              <wp:anchor distT="45720" distB="45720" distL="114300" distR="114300" simplePos="0" relativeHeight="251678720" behindDoc="0" locked="0" layoutInCell="1" allowOverlap="1" wp14:anchorId="5433C2F4" wp14:editId="6EA9D7D2">
                 <wp:simplePos x="0" y="0"/>
                 <wp:positionH relativeFrom="page">
-                  <wp:posOffset>7103258</wp:posOffset>
+                  <wp:posOffset>7103659</wp:posOffset>
                 </wp:positionH>
                 <wp:positionV relativeFrom="paragraph">
-                  <wp:posOffset>106408</wp:posOffset>
+                  <wp:posOffset>105012</wp:posOffset>
                 </wp:positionV>
-                <wp:extent cx="2155190" cy="1404620"/>
-                <wp:effectExtent l="0" t="0" r="0" b="8890"/>
+                <wp:extent cx="2340591" cy="1404620"/>
+                <wp:effectExtent l="0" t="0" r="3175" b="0"/>
                 <wp:wrapNone/>
                 <wp:docPr id="20" name="Textfeld 2"/>
                 <wp:cNvGraphicFramePr>
@@ -3786,7 +4036,7 @@
                       <wps:spPr bwMode="auto">
                         <a:xfrm>
                           <a:off x="0" y="0"/>
-                          <a:ext cx="2155190" cy="1404620"/>
+                          <a:ext cx="2340591" cy="1404620"/>
                         </a:xfrm>
                         <a:prstGeom prst="rect">
                           <a:avLst/>
@@ -3823,8 +4073,38 @@
                                 <w:rFonts w:ascii="Arial" w:hAnsi="Arial" w:cs="Arial"/>
                                 <w:sz w:val="24"/>
                                 <w:szCs w:val="24"/>
-                              </w:rPr>
-                            </w:pPr>
+                                <w:lang w:val="de-DE"/>
+                              </w:rPr>
+                            </w:pPr>
+                            <w:r>
+                              <w:rPr>
+                                <w:rFonts w:ascii="Arial" w:hAnsi="Arial" w:cs="Arial"/>
+                                <w:sz w:val="24"/>
+                                <w:szCs w:val="24"/>
+                                <w:lang w:val="de-DE"/>
+                              </w:rPr>
+                              <w:t>Profilverwaltung</w:t>
+                            </w:r>
+                          </w:p>
+                          <w:p>
+                            <w:pPr>
+                              <w:spacing w:before="160" w:line="360" w:lineRule="auto"/>
+                              <w:rPr>
+                                <w:rFonts w:ascii="Arial" w:hAnsi="Arial" w:cs="Arial"/>
+                                <w:sz w:val="24"/>
+                                <w:szCs w:val="24"/>
+                                <w:lang w:val="de-DE"/>
+                              </w:rPr>
+                            </w:pPr>
+                            <w:r>
+                              <w:rPr>
+                                <w:rFonts w:ascii="Arial" w:hAnsi="Arial" w:cs="Arial"/>
+                                <w:sz w:val="24"/>
+                                <w:szCs w:val="24"/>
+                                <w:lang w:val="de-DE"/>
+                              </w:rPr>
+                              <w:t>Informationen zu Stützpunkten</w:t>
+                            </w:r>
                           </w:p>
                         </w:txbxContent>
                       </wps:txbx>
@@ -3845,7 +4125,7 @@
           </mc:Choice>
           <mc:Fallback>
             <w:pict>
-              <v:shape w14:anchorId="5433C2F4" id="_x0000_s1042" type="#_x0000_t202" style="position:absolute;margin-left:559.3pt;margin-top:8.4pt;width:169.7pt;height:110.6pt;z-index:251678720;visibility:visible;mso-wrap-style:square;mso-width-percent:0;mso-height-percent:200;mso-wrap-distance-left:9pt;mso-wrap-distance-top:3.6pt;mso-wrap-distance-right:9pt;mso-wrap-distance-bottom:3.6pt;mso-position-horizontal:absolute;mso-position-horizontal-relative:page;mso-position-vertical:absolute;mso-position-vertical-relative:text;mso-width-percent:0;mso-height-percent:200;mso-width-relative:margin;mso-height-relative:margin;v-text-anchor:top" o:gfxdata="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" fillcolor="#ed7d31 [3205]" stroked="f">
+              <v:shape w14:anchorId="5433C2F4" id="_x0000_s1042" type="#_x0000_t202" style="position:absolute;margin-left:559.35pt;margin-top:8.25pt;width:184.3pt;height:110.6pt;z-index:251678720;visibility:visible;mso-wrap-style:square;mso-width-percent:0;mso-height-percent:200;mso-wrap-distance-left:9pt;mso-wrap-distance-top:3.6pt;mso-wrap-distance-right:9pt;mso-wrap-distance-bottom:3.6pt;mso-position-horizontal:absolute;mso-position-horizontal-relative:page;mso-position-vertical:absolute;mso-position-vertical-relative:text;mso-width-percent:0;mso-height-percent:200;mso-width-relative:margin;mso-height-relative:margin;v-text-anchor:top" o:gfxdata="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" fillcolor="#ed7d31 [3205]" stroked="f">
                 <v:fill opacity="32896f"/>
                 <v:textbox style="mso-fit-shape-to-text:t">
                   <w:txbxContent>
@@ -3856,8 +4136,38 @@
                           <w:rFonts w:ascii="Arial" w:hAnsi="Arial" w:cs="Arial"/>
                           <w:sz w:val="24"/>
                           <w:szCs w:val="24"/>
-                        </w:rPr>
-                      </w:pPr>
+                          <w:lang w:val="de-DE"/>
+                        </w:rPr>
+                      </w:pPr>
+                      <w:r>
+                        <w:rPr>
+                          <w:rFonts w:ascii="Arial" w:hAnsi="Arial" w:cs="Arial"/>
+                          <w:sz w:val="24"/>
+                          <w:szCs w:val="24"/>
+                          <w:lang w:val="de-DE"/>
+                        </w:rPr>
+                        <w:t>Profilverwaltung</w:t>
+                      </w:r>
+                    </w:p>
+                    <w:p>
+                      <w:pPr>
+                        <w:spacing w:before="160" w:line="360" w:lineRule="auto"/>
+                        <w:rPr>
+                          <w:rFonts w:ascii="Arial" w:hAnsi="Arial" w:cs="Arial"/>
+                          <w:sz w:val="24"/>
+                          <w:szCs w:val="24"/>
+                          <w:lang w:val="de-DE"/>
+                        </w:rPr>
+                      </w:pPr>
+                      <w:r>
+                        <w:rPr>
+                          <w:rFonts w:ascii="Arial" w:hAnsi="Arial" w:cs="Arial"/>
+                          <w:sz w:val="24"/>
+                          <w:szCs w:val="24"/>
+                          <w:lang w:val="de-DE"/>
+                        </w:rPr>
+                        <w:t>Informationen zu Stützpunkten</w:t>
+                      </w:r>
                     </w:p>
                   </w:txbxContent>
                 </v:textbox>
@@ -3935,8 +4245,38 @@
                                 <w:rFonts w:ascii="Arial" w:hAnsi="Arial" w:cs="Arial"/>
                                 <w:sz w:val="24"/>
                                 <w:szCs w:val="24"/>
-                              </w:rPr>
-                            </w:pPr>
+                                <w:lang w:val="de-DE"/>
+                              </w:rPr>
+                            </w:pPr>
+                            <w:r>
+                              <w:rPr>
+                                <w:rFonts w:ascii="Arial" w:hAnsi="Arial" w:cs="Arial"/>
+                                <w:sz w:val="24"/>
+                                <w:szCs w:val="24"/>
+                                <w:lang w:val="de-DE"/>
+                              </w:rPr>
+                              <w:t>Mitgliederverwaltung</w:t>
+                            </w:r>
+                          </w:p>
+                          <w:p>
+                            <w:pPr>
+                              <w:spacing w:before="160" w:line="360" w:lineRule="auto"/>
+                              <w:rPr>
+                                <w:rFonts w:ascii="Arial" w:hAnsi="Arial" w:cs="Arial"/>
+                                <w:sz w:val="24"/>
+                                <w:szCs w:val="24"/>
+                                <w:lang w:val="de-DE"/>
+                              </w:rPr>
+                            </w:pPr>
+                            <w:r>
+                              <w:rPr>
+                                <w:rFonts w:ascii="Arial" w:hAnsi="Arial" w:cs="Arial"/>
+                                <w:sz w:val="24"/>
+                                <w:szCs w:val="24"/>
+                                <w:lang w:val="de-DE"/>
+                              </w:rPr>
+                              <w:t>Einsatzverwaltung Basis</w:t>
+                            </w:r>
                           </w:p>
                         </w:txbxContent>
                       </wps:txbx>
@@ -3968,8 +4308,38 @@
                           <w:rFonts w:ascii="Arial" w:hAnsi="Arial" w:cs="Arial"/>
                           <w:sz w:val="24"/>
                           <w:szCs w:val="24"/>
-                        </w:rPr>
-                      </w:pPr>
+                          <w:lang w:val="de-DE"/>
+                        </w:rPr>
+                      </w:pPr>
+                      <w:r>
+                        <w:rPr>
+                          <w:rFonts w:ascii="Arial" w:hAnsi="Arial" w:cs="Arial"/>
+                          <w:sz w:val="24"/>
+                          <w:szCs w:val="24"/>
+                          <w:lang w:val="de-DE"/>
+                        </w:rPr>
+                        <w:t>Mitgliederverwaltung</w:t>
+                      </w:r>
+                    </w:p>
+                    <w:p>
+                      <w:pPr>
+                        <w:spacing w:before="160" w:line="360" w:lineRule="auto"/>
+                        <w:rPr>
+                          <w:rFonts w:ascii="Arial" w:hAnsi="Arial" w:cs="Arial"/>
+                          <w:sz w:val="24"/>
+                          <w:szCs w:val="24"/>
+                          <w:lang w:val="de-DE"/>
+                        </w:rPr>
+                      </w:pPr>
+                      <w:r>
+                        <w:rPr>
+                          <w:rFonts w:ascii="Arial" w:hAnsi="Arial" w:cs="Arial"/>
+                          <w:sz w:val="24"/>
+                          <w:szCs w:val="24"/>
+                          <w:lang w:val="de-DE"/>
+                        </w:rPr>
+                        <w:t>Einsatzverwaltung Basis</w:t>
+                      </w:r>
                     </w:p>
                   </w:txbxContent>
                 </v:textbox>
@@ -6935,18 +7305,18 @@
     <w:lsdException w:name="Smart Link" w:semiHidden="1" w:unhideWhenUsed="1"/>
     <w:lsdException w:name="Smart Link Error" w:semiHidden="1" w:unhideWhenUsed="1"/>
   </w:latentStyles>
-  <w:style w:type="paragraph" w:default="1" w:styleId="Normal">
+  <w:style w:type="paragraph" w:default="1" w:styleId="Standard">
     <w:name w:val="Normal"/>
     <w:qFormat/>
     <w:rsid w:val="009234E0"/>
   </w:style>
-  <w:style w:type="character" w:default="1" w:styleId="DefaultParagraphFont">
+  <w:style w:type="character" w:default="1" w:styleId="Absatz-Standardschriftart">
     <w:name w:val="Default Paragraph Font"/>
     <w:uiPriority w:val="1"/>
     <w:semiHidden/>
     <w:unhideWhenUsed/>
   </w:style>
-  <w:style w:type="table" w:default="1" w:styleId="TableNormal">
+  <w:style w:type="table" w:default="1" w:styleId="NormaleTabelle">
     <w:name w:val="Normal Table"/>
     <w:uiPriority w:val="99"/>
     <w:semiHidden/>
@@ -6961,15 +7331,15 @@
       </w:tblCellMar>
     </w:tblPr>
   </w:style>
-  <w:style w:type="numbering" w:default="1" w:styleId="NoList">
+  <w:style w:type="numbering" w:default="1" w:styleId="KeineListe">
     <w:name w:val="No List"/>
     <w:uiPriority w:val="99"/>
     <w:semiHidden/>
     <w:unhideWhenUsed/>
   </w:style>
-  <w:style w:type="paragraph" w:styleId="ListParagraph">
+  <w:style w:type="paragraph" w:styleId="Listenabsatz">
     <w:name w:val="List Paragraph"/>
-    <w:basedOn w:val="Normal"/>
+    <w:basedOn w:val="Standard"/>
     <w:uiPriority w:val="34"/>
     <w:qFormat/>
     <w:rsid w:val="009234E0"/>
@@ -6978,10 +7348,10 @@
       <w:contextualSpacing/>
     </w:pPr>
   </w:style>
-  <w:style w:type="paragraph" w:styleId="Header">
+  <w:style w:type="paragraph" w:styleId="Kopfzeile">
     <w:name w:val="header"/>
-    <w:basedOn w:val="Normal"/>
-    <w:link w:val="HeaderChar"/>
+    <w:basedOn w:val="Standard"/>
+    <w:link w:val="KopfzeileZchn"/>
     <w:uiPriority w:val="99"/>
     <w:unhideWhenUsed/>
     <w:rsid w:val="004B04F7"/>
@@ -6993,17 +7363,17 @@
       <w:spacing w:after="0" w:line="240" w:lineRule="auto"/>
     </w:pPr>
   </w:style>
-  <w:style w:type="character" w:customStyle="1" w:styleId="HeaderChar">
-    <w:name w:val="Header Char"/>
-    <w:basedOn w:val="DefaultParagraphFont"/>
-    <w:link w:val="Header"/>
+  <w:style w:type="character" w:customStyle="1" w:styleId="KopfzeileZchn">
+    <w:name w:val="Kopfzeile Zchn"/>
+    <w:basedOn w:val="Absatz-Standardschriftart"/>
+    <w:link w:val="Kopfzeile"/>
     <w:uiPriority w:val="99"/>
     <w:rsid w:val="004B04F7"/>
   </w:style>
-  <w:style w:type="paragraph" w:styleId="Footer">
+  <w:style w:type="paragraph" w:styleId="Fuzeile">
     <w:name w:val="footer"/>
-    <w:basedOn w:val="Normal"/>
-    <w:link w:val="FooterChar"/>
+    <w:basedOn w:val="Standard"/>
+    <w:link w:val="FuzeileZchn"/>
     <w:uiPriority w:val="99"/>
     <w:unhideWhenUsed/>
     <w:rsid w:val="004B04F7"/>
@@ -7015,10 +7385,10 @@
       <w:spacing w:after="0" w:line="240" w:lineRule="auto"/>
     </w:pPr>
   </w:style>
-  <w:style w:type="character" w:customStyle="1" w:styleId="FooterChar">
-    <w:name w:val="Footer Char"/>
-    <w:basedOn w:val="DefaultParagraphFont"/>
-    <w:link w:val="Footer"/>
+  <w:style w:type="character" w:customStyle="1" w:styleId="FuzeileZchn">
+    <w:name w:val="Fußzeile Zchn"/>
+    <w:basedOn w:val="Absatz-Standardschriftart"/>
+    <w:link w:val="Fuzeile"/>
     <w:uiPriority w:val="99"/>
     <w:rsid w:val="004B04F7"/>
   </w:style>

</xml_diff>